<commit_message>
Dynamic  allocation memory for input buffer
</commit_message>
<xml_diff>
--- a/Lab3/Отчет по лабораторной №3 по программированию  Рыбин 6304.docx
+++ b/Lab3/Отчет по лабораторной №3 по программированию  Рыбин 6304.docx
@@ -186,7 +186,6 @@
         <w:rPr>
           <w:b/>
           <w:szCs w:val="28"/>
-          <w:lang w:val="en-US"/>
         </w:rPr>
       </w:pPr>
       <w:r>
@@ -215,7 +214,6 @@
         <w:rPr>
           <w:b/>
           <w:szCs w:val="28"/>
-          <w:lang w:val="en-US"/>
         </w:rPr>
         <w:t>3</w:t>
       </w:r>
@@ -1165,1135 +1163,1413 @@
       <w:r>
         <w:t>предложения</w:t>
       </w:r>
+    </w:p>
+    <w:p>
+      <w:pPr>
+        <w:rPr>
+          <w:lang w:val="en-US"/>
+        </w:rPr>
+      </w:pPr>
+    </w:p>
+    <w:p>
+      <w:proofErr w:type="spellStart"/>
+      <w:r>
+        <w:t>int</w:t>
+      </w:r>
+      <w:proofErr w:type="spellEnd"/>
+      <w:r>
+        <w:t xml:space="preserve"> </w:t>
+      </w:r>
+      <w:proofErr w:type="spellStart"/>
+      <w:proofErr w:type="gramStart"/>
+      <w:r>
+        <w:t>main</w:t>
+      </w:r>
+      <w:proofErr w:type="spellEnd"/>
+      <w:r>
+        <w:t>(</w:t>
+      </w:r>
+      <w:proofErr w:type="gramEnd"/>
+      <w:r>
+        <w:t>)</w:t>
+      </w:r>
+    </w:p>
+    <w:p>
+      <w:r>
+        <w:t>{</w:t>
+      </w:r>
+    </w:p>
+    <w:p>
+      <w:r>
+        <w:tab/>
+      </w:r>
+      <w:proofErr w:type="spellStart"/>
+      <w:r>
+        <w:t>int</w:t>
+      </w:r>
+      <w:proofErr w:type="spellEnd"/>
+      <w:r>
+        <w:t xml:space="preserve"> </w:t>
+      </w:r>
+      <w:proofErr w:type="spellStart"/>
+      <w:r>
+        <w:t>buf</w:t>
+      </w:r>
+      <w:proofErr w:type="spellEnd"/>
+      <w:r>
+        <w:t xml:space="preserve"> =0;</w:t>
+      </w:r>
+      <w:r>
+        <w:tab/>
+      </w:r>
+      <w:r>
+        <w:tab/>
+        <w:t>// Переменная для посимвольного ввода</w:t>
+      </w:r>
+    </w:p>
+    <w:p>
+      <w:r>
+        <w:tab/>
+      </w:r>
+      <w:proofErr w:type="spellStart"/>
+      <w:r>
+        <w:t>char</w:t>
+      </w:r>
+      <w:proofErr w:type="spellEnd"/>
+      <w:r>
+        <w:t>*</w:t>
+      </w:r>
+      <w:r>
+        <w:t xml:space="preserve"> </w:t>
+      </w:r>
+      <w:proofErr w:type="spellStart"/>
+      <w:r>
+        <w:t>buffer</w:t>
+      </w:r>
+      <w:proofErr w:type="spellEnd"/>
+      <w:r>
+        <w:t xml:space="preserve"> = </w:t>
+      </w:r>
+      <w:r>
+        <w:rPr>
+          <w:lang w:val="en-US"/>
+        </w:rPr>
+        <w:t>NULL</w:t>
+      </w:r>
+      <w:r>
+        <w:t>;</w:t>
+      </w:r>
+      <w:r>
+        <w:tab/>
+        <w:t>// Массив для хранения текущего ввода</w:t>
+      </w:r>
+    </w:p>
+    <w:p/>
+    <w:p>
+      <w:r>
+        <w:tab/>
+      </w:r>
+      <w:proofErr w:type="spellStart"/>
+      <w:r>
+        <w:t>int</w:t>
+      </w:r>
+      <w:proofErr w:type="spellEnd"/>
+      <w:r>
+        <w:t xml:space="preserve"> </w:t>
+      </w:r>
+      <w:proofErr w:type="spellStart"/>
+      <w:r>
+        <w:t>lenth</w:t>
+      </w:r>
+      <w:proofErr w:type="spellEnd"/>
+      <w:r>
+        <w:t xml:space="preserve"> = 0;</w:t>
+      </w:r>
+      <w:r>
+        <w:tab/>
+        <w:t>// Длина текущего предложения</w:t>
+      </w:r>
+    </w:p>
+    <w:p>
+      <w:r>
+        <w:tab/>
+      </w:r>
+      <w:proofErr w:type="spellStart"/>
+      <w:r>
+        <w:t>int</w:t>
+      </w:r>
+      <w:proofErr w:type="spellEnd"/>
+      <w:r>
+        <w:t xml:space="preserve"> n = 0;</w:t>
+      </w:r>
+      <w:r>
+        <w:tab/>
+      </w:r>
+      <w:r>
+        <w:tab/>
+        <w:t xml:space="preserve">// Количество предложений в изначальном тексте </w:t>
+      </w:r>
+    </w:p>
+    <w:p>
+      <w:r>
+        <w:tab/>
+      </w:r>
+      <w:proofErr w:type="spellStart"/>
+      <w:r>
+        <w:t>int</w:t>
+      </w:r>
+      <w:proofErr w:type="spellEnd"/>
+      <w:r>
+        <w:t xml:space="preserve"> m = 0;</w:t>
+      </w:r>
+      <w:r>
+        <w:tab/>
+      </w:r>
+      <w:r>
+        <w:tab/>
+        <w:t>// Количество предложений в отформатированном тексте</w:t>
+      </w:r>
+    </w:p>
+    <w:p>
+      <w:r>
+        <w:tab/>
+      </w:r>
+    </w:p>
+    <w:p>
+      <w:pPr>
+        <w:rPr>
+          <w:lang w:val="en-US"/>
+        </w:rPr>
+      </w:pPr>
+      <w:r>
+        <w:lastRenderedPageBreak/>
+        <w:tab/>
+      </w:r>
+      <w:r>
+        <w:rPr>
+          <w:lang w:val="en-US"/>
+        </w:rPr>
+        <w:t>do</w:t>
+      </w:r>
+      <w:r>
+        <w:rPr>
+          <w:lang w:val="en-US"/>
+        </w:rPr>
+        <w:tab/>
+      </w:r>
+      <w:r>
+        <w:rPr>
+          <w:lang w:val="en-US"/>
+        </w:rPr>
+        <w:tab/>
+      </w:r>
+      <w:r>
+        <w:rPr>
+          <w:lang w:val="en-US"/>
+        </w:rPr>
+        <w:tab/>
+        <w:t>//</w:t>
+      </w:r>
+      <w:r>
+        <w:rPr>
+          <w:lang w:val="en-US"/>
+        </w:rPr>
+        <w:tab/>
+      </w:r>
+      <w:r>
+        <w:t>Посимвольный</w:t>
+      </w:r>
+      <w:r>
+        <w:rPr>
+          <w:lang w:val="en-US"/>
+        </w:rPr>
+        <w:t xml:space="preserve"> </w:t>
+      </w:r>
+      <w:r>
+        <w:t>ввод</w:t>
+      </w:r>
+    </w:p>
+    <w:p>
+      <w:pPr>
+        <w:rPr>
+          <w:lang w:val="en-US"/>
+        </w:rPr>
+      </w:pPr>
+      <w:r>
+        <w:rPr>
+          <w:lang w:val="en-US"/>
+        </w:rPr>
+        <w:tab/>
+        <w:t>{</w:t>
+      </w:r>
+    </w:p>
+    <w:p>
+      <w:pPr>
+        <w:rPr>
+          <w:lang w:val="en-US"/>
+        </w:rPr>
+      </w:pPr>
+      <w:r>
+        <w:rPr>
+          <w:lang w:val="en-US"/>
+        </w:rPr>
+        <w:tab/>
+      </w:r>
+      <w:r>
+        <w:rPr>
+          <w:lang w:val="en-US"/>
+        </w:rPr>
+        <w:tab/>
+      </w:r>
+      <w:proofErr w:type="spellStart"/>
+      <w:r>
+        <w:rPr>
+          <w:lang w:val="en-US"/>
+        </w:rPr>
+        <w:t>buf</w:t>
+      </w:r>
+      <w:proofErr w:type="spellEnd"/>
+      <w:r>
+        <w:rPr>
+          <w:lang w:val="en-US"/>
+        </w:rPr>
+        <w:t xml:space="preserve"> = </w:t>
+      </w:r>
+      <w:proofErr w:type="spellStart"/>
+      <w:proofErr w:type="gramStart"/>
+      <w:r>
+        <w:rPr>
+          <w:lang w:val="en-US"/>
+        </w:rPr>
+        <w:t>getchar</w:t>
+      </w:r>
+      <w:proofErr w:type="spellEnd"/>
+      <w:r>
+        <w:rPr>
+          <w:lang w:val="en-US"/>
+        </w:rPr>
+        <w:t>(</w:t>
+      </w:r>
+      <w:proofErr w:type="gramEnd"/>
+      <w:r>
+        <w:rPr>
+          <w:lang w:val="en-US"/>
+        </w:rPr>
+        <w:t>);</w:t>
+      </w:r>
+    </w:p>
+    <w:p>
+      <w:pPr>
+        <w:rPr>
+          <w:lang w:val="en-US"/>
+        </w:rPr>
+      </w:pPr>
+    </w:p>
+    <w:p>
+      <w:pPr>
+        <w:rPr>
+          <w:lang w:val="en-US"/>
+        </w:rPr>
+      </w:pPr>
+      <w:r>
+        <w:rPr>
+          <w:lang w:val="en-US"/>
+        </w:rPr>
+        <w:tab/>
+      </w:r>
+      <w:r>
+        <w:rPr>
+          <w:lang w:val="en-US"/>
+        </w:rPr>
+        <w:tab/>
+      </w:r>
+      <w:r>
+        <w:rPr>
+          <w:lang w:val="en-US"/>
+        </w:rPr>
+        <w:t>if</w:t>
+      </w:r>
+      <w:r>
+        <w:rPr>
+          <w:lang w:val="en-US"/>
+        </w:rPr>
+        <w:t xml:space="preserve"> ((</w:t>
+      </w:r>
+      <w:proofErr w:type="spellStart"/>
+      <w:r>
+        <w:rPr>
+          <w:lang w:val="en-US"/>
+        </w:rPr>
+        <w:t>buf</w:t>
+      </w:r>
+      <w:proofErr w:type="spellEnd"/>
+      <w:r>
+        <w:rPr>
+          <w:lang w:val="en-US"/>
+        </w:rPr>
+        <w:t xml:space="preserve"> == '.') || (</w:t>
+      </w:r>
+      <w:proofErr w:type="spellStart"/>
+      <w:r>
+        <w:rPr>
+          <w:lang w:val="en-US"/>
+        </w:rPr>
+        <w:t>buf</w:t>
+      </w:r>
+      <w:proofErr w:type="spellEnd"/>
+      <w:r>
+        <w:rPr>
+          <w:lang w:val="en-US"/>
+        </w:rPr>
+        <w:t xml:space="preserve"> == ';'))</w:t>
+      </w:r>
+    </w:p>
+    <w:p>
+      <w:pPr>
+        <w:rPr>
+          <w:lang w:val="en-US"/>
+        </w:rPr>
+      </w:pPr>
+      <w:r>
+        <w:rPr>
+          <w:lang w:val="en-US"/>
+        </w:rPr>
+        <w:tab/>
+      </w:r>
+      <w:r>
+        <w:rPr>
+          <w:lang w:val="en-US"/>
+        </w:rPr>
+        <w:tab/>
+        <w:t>{</w:t>
+      </w:r>
+    </w:p>
+    <w:p>
+      <w:pPr>
+        <w:rPr>
+          <w:lang w:val="en-US"/>
+        </w:rPr>
+      </w:pPr>
+      <w:r>
+        <w:rPr>
+          <w:lang w:val="en-US"/>
+        </w:rPr>
+        <w:tab/>
+      </w:r>
+      <w:r>
+        <w:rPr>
+          <w:lang w:val="en-US"/>
+        </w:rPr>
+        <w:tab/>
+      </w:r>
+      <w:r>
+        <w:rPr>
+          <w:lang w:val="en-US"/>
+        </w:rPr>
+        <w:tab/>
+        <w:t>buffer[</w:t>
+      </w:r>
+      <w:proofErr w:type="spellStart"/>
+      <w:r>
+        <w:rPr>
+          <w:lang w:val="en-US"/>
+        </w:rPr>
+        <w:t>lenth</w:t>
+      </w:r>
+      <w:proofErr w:type="spellEnd"/>
+      <w:r>
+        <w:rPr>
+          <w:lang w:val="en-US"/>
+        </w:rPr>
+        <w:t>++] = (char)</w:t>
+      </w:r>
+      <w:proofErr w:type="spellStart"/>
+      <w:r>
+        <w:rPr>
+          <w:lang w:val="en-US"/>
+        </w:rPr>
+        <w:t>buf</w:t>
+      </w:r>
+      <w:proofErr w:type="spellEnd"/>
+      <w:r>
+        <w:rPr>
+          <w:lang w:val="en-US"/>
+        </w:rPr>
+        <w:t>;</w:t>
+      </w:r>
+      <w:r>
+        <w:rPr>
+          <w:lang w:val="en-US"/>
+        </w:rPr>
+        <w:tab/>
+      </w:r>
+      <w:r>
+        <w:rPr>
+          <w:lang w:val="en-US"/>
+        </w:rPr>
+        <w:tab/>
+        <w:t xml:space="preserve">// </w:t>
+      </w:r>
+      <w:r>
+        <w:t>Записываем</w:t>
+      </w:r>
+      <w:r>
+        <w:rPr>
+          <w:lang w:val="en-US"/>
+        </w:rPr>
+        <w:t xml:space="preserve"> </w:t>
+      </w:r>
+      <w:r>
+        <w:t>текущий</w:t>
+      </w:r>
+      <w:r>
+        <w:rPr>
+          <w:lang w:val="en-US"/>
+        </w:rPr>
+        <w:t xml:space="preserve"> </w:t>
+      </w:r>
+      <w:r>
+        <w:t>символ</w:t>
+      </w:r>
+    </w:p>
+    <w:p>
+      <w:r>
+        <w:rPr>
+          <w:lang w:val="en-US"/>
+        </w:rPr>
+        <w:tab/>
+      </w:r>
+      <w:r>
+        <w:rPr>
+          <w:lang w:val="en-US"/>
+        </w:rPr>
+        <w:tab/>
+      </w:r>
+      <w:r>
+        <w:rPr>
+          <w:lang w:val="en-US"/>
+        </w:rPr>
+        <w:tab/>
+      </w:r>
+      <w:proofErr w:type="spellStart"/>
+      <w:r>
+        <w:t>print_</w:t>
+      </w:r>
+      <w:proofErr w:type="gramStart"/>
+      <w:r>
+        <w:t>sentence</w:t>
+      </w:r>
+      <w:proofErr w:type="spellEnd"/>
+      <w:r>
+        <w:t>(</w:t>
+      </w:r>
+      <w:proofErr w:type="spellStart"/>
+      <w:proofErr w:type="gramEnd"/>
+      <w:r>
+        <w:t>buffer</w:t>
+      </w:r>
+      <w:proofErr w:type="spellEnd"/>
+      <w:r>
+        <w:t xml:space="preserve">, </w:t>
+      </w:r>
+      <w:proofErr w:type="spellStart"/>
+      <w:r>
+        <w:t>lenth</w:t>
+      </w:r>
+      <w:proofErr w:type="spellEnd"/>
+      <w:r>
+        <w:t>);</w:t>
+      </w:r>
+      <w:r>
+        <w:tab/>
+      </w:r>
+      <w:r>
+        <w:tab/>
+        <w:t>// Печатаем очередное предложение</w:t>
+      </w:r>
+    </w:p>
+    <w:p>
+      <w:r>
+        <w:tab/>
+      </w:r>
+      <w:r>
+        <w:tab/>
+      </w:r>
+      <w:r>
+        <w:tab/>
+        <w:t>n++; m++;</w:t>
+      </w:r>
+      <w:r>
+        <w:tab/>
+      </w:r>
+      <w:r>
+        <w:tab/>
+        <w:t>// Увеличиваем оба счетчика</w:t>
+      </w:r>
+    </w:p>
+    <w:p>
+      <w:r>
+        <w:tab/>
+      </w:r>
+      <w:r>
+        <w:tab/>
+      </w:r>
+      <w:r>
+        <w:tab/>
+      </w:r>
+      <w:proofErr w:type="spellStart"/>
+      <w:r>
+        <w:t>lenth</w:t>
+      </w:r>
+      <w:proofErr w:type="spellEnd"/>
+      <w:r>
+        <w:t xml:space="preserve"> = 0;</w:t>
+      </w:r>
+      <w:r>
+        <w:tab/>
+      </w:r>
+      <w:r>
+        <w:tab/>
+        <w:t>// Обнуляем длину текущего предложения</w:t>
+      </w:r>
+    </w:p>
+    <w:p>
+      <w:pPr>
+        <w:rPr>
+          <w:lang w:val="en-US"/>
+        </w:rPr>
+      </w:pPr>
+      <w:r>
+        <w:tab/>
+      </w:r>
+      <w:r>
+        <w:tab/>
+      </w:r>
+      <w:r>
+        <w:tab/>
+      </w:r>
+      <w:r>
+        <w:rPr>
+          <w:lang w:val="en-US"/>
+        </w:rPr>
+        <w:t>buffer = ‘\0’;</w:t>
+      </w:r>
+    </w:p>
+    <w:p>
+      <w:pPr>
+        <w:ind w:left="708" w:firstLine="708"/>
+      </w:pPr>
+      <w:r>
+        <w:t>}</w:t>
+      </w:r>
+    </w:p>
+    <w:p>
+      <w:pPr>
+        <w:rPr>
+          <w:lang w:val="en-US"/>
+        </w:rPr>
+      </w:pPr>
+      <w:r>
+        <w:tab/>
+      </w:r>
+      <w:r>
+        <w:tab/>
+      </w:r>
+      <w:r>
+        <w:rPr>
+          <w:lang w:val="en-US"/>
+        </w:rPr>
+        <w:t>else if (</w:t>
+      </w:r>
+      <w:proofErr w:type="spellStart"/>
+      <w:r>
+        <w:rPr>
+          <w:lang w:val="en-US"/>
+        </w:rPr>
+        <w:t>buf</w:t>
+      </w:r>
+      <w:proofErr w:type="spellEnd"/>
+      <w:r>
+        <w:rPr>
+          <w:lang w:val="en-US"/>
+        </w:rPr>
+        <w:t xml:space="preserve"> == '?')</w:t>
+      </w:r>
+    </w:p>
+    <w:p>
+      <w:r>
+        <w:rPr>
+          <w:lang w:val="en-US"/>
+        </w:rPr>
+        <w:tab/>
+      </w:r>
+      <w:r>
+        <w:rPr>
+          <w:lang w:val="en-US"/>
+        </w:rPr>
+        <w:tab/>
+      </w:r>
+      <w:r>
+        <w:t>{</w:t>
+      </w:r>
+    </w:p>
+    <w:p>
+      <w:r>
+        <w:tab/>
+      </w:r>
+      <w:r>
+        <w:tab/>
+      </w:r>
+      <w:r>
+        <w:tab/>
+      </w:r>
+      <w:proofErr w:type="spellStart"/>
+      <w:r>
+        <w:t>lenth</w:t>
+      </w:r>
+      <w:proofErr w:type="spellEnd"/>
+      <w:r>
+        <w:t xml:space="preserve"> = 0;</w:t>
+      </w:r>
+      <w:r>
+        <w:tab/>
+        <w:t>// Обнуляем длину текущего предложение, потому что предложения с "?" отбрасываются</w:t>
+      </w:r>
+    </w:p>
+    <w:p>
+      <w:r>
+        <w:tab/>
+      </w:r>
+      <w:r>
+        <w:tab/>
+      </w:r>
+      <w:r>
+        <w:tab/>
+        <w:t>n++;</w:t>
+      </w:r>
+      <w:r>
+        <w:tab/>
+      </w:r>
+      <w:r>
+        <w:tab/>
+        <w:t>// Увеличиваем только счетчик до</w:t>
+      </w:r>
+    </w:p>
+    <w:p>
+      <w:r>
+        <w:tab/>
+      </w:r>
+      <w:r>
+        <w:tab/>
+        <w:t>}</w:t>
+      </w:r>
+    </w:p>
+    <w:p>
+      <w:pPr>
+        <w:rPr>
+          <w:lang w:val="en-US"/>
+        </w:rPr>
+      </w:pPr>
+      <w:r>
+        <w:tab/>
+      </w:r>
+      <w:r>
+        <w:tab/>
+      </w:r>
+      <w:r>
+        <w:rPr>
+          <w:lang w:val="en-US"/>
+        </w:rPr>
+        <w:t>else if (((</w:t>
+      </w:r>
+      <w:proofErr w:type="spellStart"/>
+      <w:r>
+        <w:rPr>
+          <w:lang w:val="en-US"/>
+        </w:rPr>
+        <w:t>buf</w:t>
+      </w:r>
+      <w:proofErr w:type="spellEnd"/>
+      <w:r>
+        <w:rPr>
+          <w:lang w:val="en-US"/>
+        </w:rPr>
+        <w:t xml:space="preserve"> == '\t') &amp;&amp; (</w:t>
+      </w:r>
+      <w:proofErr w:type="spellStart"/>
+      <w:r>
+        <w:rPr>
+          <w:lang w:val="en-US"/>
+        </w:rPr>
+        <w:t>lenth</w:t>
+      </w:r>
+      <w:proofErr w:type="spellEnd"/>
+      <w:r>
+        <w:rPr>
+          <w:lang w:val="en-US"/>
+        </w:rPr>
+        <w:t xml:space="preserve"> == 0)) || (</w:t>
+      </w:r>
+      <w:proofErr w:type="spellStart"/>
+      <w:r>
+        <w:rPr>
+          <w:lang w:val="en-US"/>
+        </w:rPr>
+        <w:t>buf</w:t>
+      </w:r>
+      <w:proofErr w:type="spellEnd"/>
+      <w:r>
+        <w:rPr>
+          <w:lang w:val="en-US"/>
+        </w:rPr>
+        <w:t xml:space="preserve"> == '\n'))</w:t>
+      </w:r>
+    </w:p>
+    <w:p>
+      <w:r>
+        <w:rPr>
+          <w:lang w:val="en-US"/>
+        </w:rPr>
+        <w:tab/>
+      </w:r>
+      <w:r>
+        <w:rPr>
+          <w:lang w:val="en-US"/>
+        </w:rPr>
+        <w:tab/>
+      </w:r>
+      <w:r>
+        <w:rPr>
+          <w:lang w:val="en-US"/>
+        </w:rPr>
+        <w:tab/>
+      </w:r>
+      <w:proofErr w:type="spellStart"/>
+      <w:r>
+        <w:t>lenth</w:t>
+      </w:r>
+      <w:proofErr w:type="spellEnd"/>
+      <w:r>
+        <w:t xml:space="preserve"> = 0;</w:t>
+      </w:r>
+      <w:r>
+        <w:tab/>
+      </w:r>
+      <w:r>
+        <w:tab/>
+        <w:t>//</w:t>
+      </w:r>
+      <w:r>
+        <w:tab/>
+        <w:t>Обнуляем длину, потому что табуляция и символы новой строки ложны игнорироваться</w:t>
+      </w:r>
+    </w:p>
+    <w:p>
+      <w:pPr>
+        <w:rPr>
+          <w:lang w:val="en-US"/>
+        </w:rPr>
+      </w:pPr>
+      <w:r>
+        <w:tab/>
+      </w:r>
+      <w:r>
+        <w:tab/>
+      </w:r>
+      <w:r>
+        <w:rPr>
+          <w:lang w:val="en-US"/>
+        </w:rPr>
+        <w:t>else</w:t>
+      </w:r>
+    </w:p>
+    <w:p>
+      <w:pPr>
+        <w:rPr>
+          <w:lang w:val="en-US"/>
+        </w:rPr>
+      </w:pPr>
+      <w:r>
+        <w:rPr>
+          <w:lang w:val="en-US"/>
+        </w:rPr>
+        <w:tab/>
+      </w:r>
+      <w:r>
+        <w:rPr>
+          <w:lang w:val="en-US"/>
+        </w:rPr>
+        <w:tab/>
+      </w:r>
+      <w:r>
+        <w:rPr>
+          <w:lang w:val="en-US"/>
+        </w:rPr>
+        <w:t>{</w:t>
+      </w:r>
+      <w:r>
+        <w:rPr>
+          <w:lang w:val="en-US"/>
+        </w:rPr>
+        <w:tab/>
+      </w:r>
+    </w:p>
+    <w:p>
+      <w:pPr>
+        <w:ind w:left="1416" w:firstLine="708"/>
+      </w:pPr>
+      <w:r>
+        <w:rPr>
+          <w:lang w:val="en-US"/>
+        </w:rPr>
+        <w:t>buffer = (char</w:t>
+      </w:r>
+      <w:proofErr w:type="gramStart"/>
+      <w:r>
+        <w:rPr>
+          <w:lang w:val="en-US"/>
+        </w:rPr>
+        <w:t>*)</w:t>
+      </w:r>
+      <w:proofErr w:type="spellStart"/>
+      <w:r>
+        <w:rPr>
+          <w:lang w:val="en-US"/>
+        </w:rPr>
+        <w:t>realloc</w:t>
+      </w:r>
+      <w:proofErr w:type="spellEnd"/>
+      <w:proofErr w:type="gramEnd"/>
+      <w:r>
+        <w:rPr>
+          <w:lang w:val="en-US"/>
+        </w:rPr>
+        <w:t xml:space="preserve">( </w:t>
+      </w:r>
+      <w:proofErr w:type="spellStart"/>
+      <w:r>
+        <w:rPr>
+          <w:lang w:val="en-US"/>
+        </w:rPr>
+        <w:t>sizeof</w:t>
+      </w:r>
+      <w:proofErr w:type="spellEnd"/>
+      <w:r>
+        <w:rPr>
+          <w:lang w:val="en-US"/>
+        </w:rPr>
+        <w:t>(char)*(</w:t>
+      </w:r>
+      <w:proofErr w:type="spellStart"/>
+      <w:r>
+        <w:rPr>
+          <w:lang w:val="en-US"/>
+        </w:rPr>
+        <w:t>lenth</w:t>
+      </w:r>
+      <w:proofErr w:type="spellEnd"/>
+      <w:r>
+        <w:rPr>
+          <w:lang w:val="en-US"/>
+        </w:rPr>
+        <w:t xml:space="preserve"> + 1) ); // </w:t>
+      </w:r>
+      <w:r>
+        <w:t>Добавляем памяти на один символ</w:t>
+      </w:r>
+    </w:p>
+    <w:p>
+      <w:pPr>
+        <w:ind w:left="1416" w:firstLine="708"/>
+      </w:pPr>
+      <w:r>
+        <w:rPr>
+          <w:lang w:val="en-US"/>
+        </w:rPr>
+        <w:t>buffer</w:t>
+      </w:r>
+      <w:r>
+        <w:t>[</w:t>
+      </w:r>
+      <w:proofErr w:type="spellStart"/>
+      <w:r>
+        <w:rPr>
+          <w:lang w:val="en-US"/>
+        </w:rPr>
+        <w:t>lenth</w:t>
+      </w:r>
+      <w:proofErr w:type="spellEnd"/>
+      <w:r>
+        <w:t>++] = (</w:t>
+      </w:r>
+      <w:r>
+        <w:rPr>
+          <w:lang w:val="en-US"/>
+        </w:rPr>
+        <w:t>char</w:t>
+      </w:r>
+      <w:r>
+        <w:t>)</w:t>
+      </w:r>
+      <w:proofErr w:type="spellStart"/>
+      <w:r>
+        <w:rPr>
+          <w:lang w:val="en-US"/>
+        </w:rPr>
+        <w:t>buf</w:t>
+      </w:r>
+      <w:proofErr w:type="spellEnd"/>
+      <w:r>
+        <w:t>;</w:t>
+      </w:r>
+      <w:r>
+        <w:tab/>
+        <w:t xml:space="preserve">// </w:t>
+      </w:r>
+      <w:r>
+        <w:t>Записываем</w:t>
+      </w:r>
+      <w:r>
+        <w:t xml:space="preserve"> </w:t>
+      </w:r>
+      <w:r>
+        <w:t>текущий</w:t>
+      </w:r>
+      <w:r>
+        <w:t xml:space="preserve"> </w:t>
+      </w:r>
+      <w:r>
+        <w:t>символ</w:t>
+      </w:r>
+    </w:p>
+    <w:p>
+      <w:r>
+        <w:tab/>
+      </w:r>
+      <w:r>
+        <w:t xml:space="preserve">} </w:t>
+      </w:r>
+      <w:r>
+        <w:rPr>
+          <w:lang w:val="en-US"/>
+        </w:rPr>
+        <w:t>while</w:t>
+      </w:r>
+      <w:r>
+        <w:t xml:space="preserve"> </w:t>
+      </w:r>
+      <w:proofErr w:type="gramStart"/>
+      <w:r>
+        <w:t>(!(</w:t>
+      </w:r>
+      <w:proofErr w:type="spellStart"/>
+      <w:proofErr w:type="gramEnd"/>
+      <w:r>
+        <w:rPr>
+          <w:lang w:val="en-US"/>
+        </w:rPr>
+        <w:t>buf</w:t>
+      </w:r>
+      <w:proofErr w:type="spellEnd"/>
+      <w:r>
+        <w:t xml:space="preserve"> == '!'));</w:t>
+      </w:r>
+    </w:p>
+    <w:p>
+      <w:r>
+        <w:tab/>
+      </w:r>
+    </w:p>
+    <w:p>
+      <w:r>
+        <w:tab/>
+      </w:r>
+      <w:proofErr w:type="spellStart"/>
+      <w:proofErr w:type="gramStart"/>
+      <w:r>
+        <w:t>printf</w:t>
+      </w:r>
+      <w:proofErr w:type="spellEnd"/>
+      <w:r>
+        <w:t>(</w:t>
+      </w:r>
+      <w:proofErr w:type="gramEnd"/>
+      <w:r>
+        <w:t>"Количество предложений до %d и количество предложений после %d", n, m);</w:t>
+      </w:r>
+    </w:p>
+    <w:p>
+      <w:r>
+        <w:tab/>
+      </w:r>
+    </w:p>
+    <w:p>
+      <w:pPr>
+        <w:ind w:firstLine="708"/>
+        <w:rPr>
+          <w:lang w:val="en-US"/>
+        </w:rPr>
+      </w:pPr>
+      <w:r>
+        <w:rPr>
+          <w:lang w:val="en-US"/>
+        </w:rPr>
+        <w:t>free(buffer);</w:t>
+      </w:r>
+    </w:p>
+    <w:p>
+      <w:pPr>
+        <w:ind w:firstLine="708"/>
+        <w:rPr>
+          <w:lang w:val="en-US"/>
+        </w:rPr>
+      </w:pPr>
+    </w:p>
+    <w:p>
+      <w:pPr>
+        <w:ind w:firstLine="708"/>
+        <w:rPr>
+          <w:lang w:val="en-US"/>
+        </w:rPr>
+      </w:pPr>
+      <w:r>
+        <w:rPr>
+          <w:lang w:val="en-US"/>
+        </w:rPr>
+        <w:t>system(“pause”);</w:t>
+      </w:r>
+    </w:p>
+    <w:p>
+      <w:pPr>
+        <w:ind w:firstLine="708"/>
+      </w:pPr>
       <w:bookmarkStart w:id="18" w:name="_GoBack"/>
       <w:bookmarkEnd w:id="18"/>
     </w:p>
     <w:p>
       <w:pPr>
-        <w:rPr>
-          <w:lang w:val="en-US"/>
-        </w:rPr>
-      </w:pPr>
-    </w:p>
-    <w:p>
-      <w:proofErr w:type="spellStart"/>
-      <w:r>
+        <w:ind w:firstLine="708"/>
+        <w:rPr>
+          <w:lang w:val="en-US"/>
+        </w:rPr>
+      </w:pPr>
+      <w:r>
+        <w:rPr>
+          <w:lang w:val="en-US"/>
+        </w:rPr>
+        <w:t>return 0;</w:t>
+      </w:r>
+    </w:p>
+    <w:p>
+      <w:pPr>
+        <w:rPr>
+          <w:lang w:val="en-US"/>
+        </w:rPr>
+      </w:pPr>
+      <w:r>
+        <w:rPr>
+          <w:lang w:val="en-US"/>
+        </w:rPr>
+        <w:t>}</w:t>
+      </w:r>
+    </w:p>
+    <w:p>
+      <w:pPr>
+        <w:rPr>
+          <w:lang w:val="en-US"/>
+        </w:rPr>
+      </w:pPr>
+    </w:p>
+    <w:p>
+      <w:pPr>
+        <w:rPr>
+          <w:lang w:val="en-US"/>
+        </w:rPr>
+      </w:pPr>
+      <w:r>
+        <w:rPr>
+          <w:lang w:val="en-US"/>
+        </w:rPr>
+        <w:t xml:space="preserve">void </w:t>
+      </w:r>
+      <w:proofErr w:type="spellStart"/>
+      <w:r>
+        <w:rPr>
+          <w:lang w:val="en-US"/>
+        </w:rPr>
+        <w:t>print_</w:t>
+      </w:r>
+      <w:proofErr w:type="gramStart"/>
+      <w:r>
+        <w:rPr>
+          <w:lang w:val="en-US"/>
+        </w:rPr>
+        <w:t>sentence</w:t>
+      </w:r>
+      <w:proofErr w:type="spellEnd"/>
+      <w:r>
+        <w:rPr>
+          <w:lang w:val="en-US"/>
+        </w:rPr>
+        <w:t>(</w:t>
+      </w:r>
+      <w:proofErr w:type="gramEnd"/>
+      <w:r>
+        <w:rPr>
+          <w:lang w:val="en-US"/>
+        </w:rPr>
+        <w:t xml:space="preserve">char* </w:t>
+      </w:r>
+      <w:proofErr w:type="spellStart"/>
+      <w:r>
+        <w:rPr>
+          <w:lang w:val="en-US"/>
+        </w:rPr>
+        <w:t>buf</w:t>
+      </w:r>
+      <w:proofErr w:type="spellEnd"/>
+      <w:r>
+        <w:rPr>
+          <w:lang w:val="en-US"/>
+        </w:rPr>
+        <w:t xml:space="preserve">, </w:t>
+      </w:r>
+      <w:proofErr w:type="spellStart"/>
+      <w:r>
+        <w:rPr>
+          <w:lang w:val="en-US"/>
+        </w:rPr>
         <w:t>int</w:t>
       </w:r>
       <w:proofErr w:type="spellEnd"/>
       <w:r>
+        <w:rPr>
+          <w:lang w:val="en-US"/>
+        </w:rPr>
         <w:t xml:space="preserve"> </w:t>
       </w:r>
       <w:proofErr w:type="spellStart"/>
+      <w:r>
+        <w:rPr>
+          <w:lang w:val="en-US"/>
+        </w:rPr>
+        <w:t>lenth</w:t>
+      </w:r>
+      <w:proofErr w:type="spellEnd"/>
+      <w:r>
+        <w:rPr>
+          <w:lang w:val="en-US"/>
+        </w:rPr>
+        <w:t>)</w:t>
+      </w:r>
+    </w:p>
+    <w:p>
+      <w:pPr>
+        <w:rPr>
+          <w:lang w:val="en-US"/>
+        </w:rPr>
+      </w:pPr>
+      <w:r>
+        <w:rPr>
+          <w:lang w:val="en-US"/>
+        </w:rPr>
+        <w:t>{</w:t>
+      </w:r>
+    </w:p>
+    <w:p>
+      <w:r>
+        <w:rPr>
+          <w:lang w:val="en-US"/>
+        </w:rPr>
+        <w:tab/>
+        <w:t>for (</w:t>
+      </w:r>
+      <w:proofErr w:type="spellStart"/>
+      <w:r>
+        <w:rPr>
+          <w:lang w:val="en-US"/>
+        </w:rPr>
+        <w:t>int</w:t>
+      </w:r>
+      <w:proofErr w:type="spellEnd"/>
+      <w:r>
+        <w:rPr>
+          <w:lang w:val="en-US"/>
+        </w:rPr>
+        <w:t xml:space="preserve"> </w:t>
+      </w:r>
+      <w:proofErr w:type="spellStart"/>
+      <w:r>
+        <w:rPr>
+          <w:lang w:val="en-US"/>
+        </w:rPr>
+        <w:t>i</w:t>
+      </w:r>
+      <w:proofErr w:type="spellEnd"/>
+      <w:r>
+        <w:rPr>
+          <w:lang w:val="en-US"/>
+        </w:rPr>
+        <w:t xml:space="preserve"> = </w:t>
+      </w:r>
       <w:proofErr w:type="gramStart"/>
       <w:r>
-        <w:t>main</w:t>
-      </w:r>
-      <w:proofErr w:type="spellEnd"/>
-      <w:r>
+        <w:rPr>
+          <w:lang w:val="en-US"/>
+        </w:rPr>
+        <w:t xml:space="preserve">( </w:t>
+      </w:r>
+      <w:proofErr w:type="spellStart"/>
+      <w:r>
+        <w:rPr>
+          <w:lang w:val="en-US"/>
+        </w:rPr>
+        <w:t>buf</w:t>
+      </w:r>
+      <w:proofErr w:type="spellEnd"/>
+      <w:proofErr w:type="gramEnd"/>
+      <w:r>
+        <w:rPr>
+          <w:lang w:val="en-US"/>
+        </w:rPr>
+        <w:t xml:space="preserve">[0] == ' ') ? </w:t>
+      </w:r>
+      <w:proofErr w:type="gramStart"/>
+      <w:r>
+        <w:t>1 :</w:t>
+      </w:r>
+      <w:proofErr w:type="gramEnd"/>
+      <w:r>
+        <w:t xml:space="preserve"> 0; </w:t>
+      </w:r>
+      <w:proofErr w:type="spellStart"/>
+      <w:r>
+        <w:rPr>
+          <w:lang w:val="en-US"/>
+        </w:rPr>
+        <w:t>i</w:t>
+      </w:r>
+      <w:proofErr w:type="spellEnd"/>
+      <w:r>
+        <w:t xml:space="preserve"> &lt; </w:t>
+      </w:r>
+      <w:proofErr w:type="spellStart"/>
+      <w:r>
+        <w:rPr>
+          <w:lang w:val="en-US"/>
+        </w:rPr>
+        <w:t>lenth</w:t>
+      </w:r>
+      <w:proofErr w:type="spellEnd"/>
+      <w:r>
+        <w:t xml:space="preserve">; </w:t>
+      </w:r>
+      <w:proofErr w:type="spellStart"/>
+      <w:r>
+        <w:rPr>
+          <w:lang w:val="en-US"/>
+        </w:rPr>
+        <w:t>i</w:t>
+      </w:r>
+      <w:proofErr w:type="spellEnd"/>
+      <w:r>
+        <w:t>++)</w:t>
+      </w:r>
+      <w:r>
+        <w:tab/>
+        <w:t>//</w:t>
+      </w:r>
+      <w:r>
+        <w:t xml:space="preserve"> Первый пробел игнорируется</w:t>
+      </w:r>
+    </w:p>
+    <w:p>
+      <w:pPr>
+        <w:rPr>
+          <w:lang w:val="en-US"/>
+        </w:rPr>
+      </w:pPr>
+      <w:r>
+        <w:tab/>
+      </w:r>
+      <w:r>
+        <w:tab/>
+      </w:r>
+      <w:proofErr w:type="spellStart"/>
+      <w:proofErr w:type="gramStart"/>
+      <w:r>
+        <w:rPr>
+          <w:lang w:val="en-US"/>
+        </w:rPr>
+        <w:t>printf</w:t>
+      </w:r>
+      <w:proofErr w:type="spellEnd"/>
+      <w:r>
+        <w:rPr>
+          <w:lang w:val="en-US"/>
+        </w:rPr>
         <w:t>(</w:t>
       </w:r>
       <w:proofErr w:type="gramEnd"/>
       <w:r>
-        <w:t>)</w:t>
-      </w:r>
-    </w:p>
-    <w:p>
-      <w:r>
-        <w:t>{</w:t>
-      </w:r>
-    </w:p>
-    <w:p>
-      <w:r>
-        <w:tab/>
-      </w:r>
-      <w:proofErr w:type="spellStart"/>
-      <w:r>
-        <w:t>int</w:t>
-      </w:r>
-      <w:proofErr w:type="spellEnd"/>
-      <w:r>
-        <w:t xml:space="preserve"> </w:t>
-      </w:r>
-      <w:proofErr w:type="spellStart"/>
-      <w:r>
+        <w:rPr>
+          <w:lang w:val="en-US"/>
+        </w:rPr>
+        <w:t xml:space="preserve">"%c", </w:t>
+      </w:r>
+      <w:proofErr w:type="spellStart"/>
+      <w:r>
+        <w:rPr>
+          <w:lang w:val="en-US"/>
+        </w:rPr>
         <w:t>buf</w:t>
       </w:r>
       <w:proofErr w:type="spellEnd"/>
       <w:r>
-        <w:t xml:space="preserve"> =0;</w:t>
-      </w:r>
-      <w:r>
-        <w:tab/>
-      </w:r>
-      <w:r>
-        <w:tab/>
-      </w:r>
-      <w:r>
-        <w:t>// Переменная для посимвольного ввода</w:t>
-      </w:r>
-    </w:p>
-    <w:p>
-      <w:r>
-        <w:tab/>
-      </w:r>
-      <w:proofErr w:type="spellStart"/>
-      <w:r>
-        <w:t>char</w:t>
-      </w:r>
-      <w:proofErr w:type="spellEnd"/>
-      <w:r>
-        <w:t xml:space="preserve"> </w:t>
-      </w:r>
-      <w:proofErr w:type="spellStart"/>
-      <w:proofErr w:type="gramStart"/>
-      <w:r>
-        <w:t>buffer</w:t>
-      </w:r>
-      <w:proofErr w:type="spellEnd"/>
-      <w:r>
+        <w:rPr>
+          <w:lang w:val="en-US"/>
+        </w:rPr>
         <w:t>[</w:t>
       </w:r>
-      <w:proofErr w:type="gramEnd"/>
-      <w:r>
-        <w:t>500];</w:t>
-      </w:r>
-      <w:r>
-        <w:tab/>
-      </w:r>
-      <w:r>
-        <w:t>// Массив для хранения текущего ввода</w:t>
-      </w:r>
-    </w:p>
-    <w:p/>
-    <w:p>
-      <w:r>
-        <w:tab/>
-      </w:r>
-      <w:proofErr w:type="spellStart"/>
-      <w:r>
-        <w:t>int</w:t>
-      </w:r>
-      <w:proofErr w:type="spellEnd"/>
-      <w:r>
-        <w:t xml:space="preserve"> </w:t>
-      </w:r>
-      <w:proofErr w:type="spellStart"/>
-      <w:r>
-        <w:t>lenth</w:t>
-      </w:r>
-      <w:proofErr w:type="spellEnd"/>
-      <w:r>
-        <w:t xml:space="preserve"> = 0;</w:t>
-      </w:r>
-      <w:r>
-        <w:tab/>
-      </w:r>
-      <w:r>
-        <w:t>// Длина текущего предложения</w:t>
-      </w:r>
-    </w:p>
-    <w:p>
-      <w:r>
-        <w:tab/>
-      </w:r>
-      <w:proofErr w:type="spellStart"/>
-      <w:r>
-        <w:t>int</w:t>
-      </w:r>
-      <w:proofErr w:type="spellEnd"/>
-      <w:r>
-        <w:t xml:space="preserve"> n = 0;</w:t>
-      </w:r>
-      <w:r>
-        <w:tab/>
-      </w:r>
-      <w:r>
-        <w:tab/>
-      </w:r>
-      <w:r>
-        <w:t xml:space="preserve">// Количество предложений в изначальном тексте </w:t>
-      </w:r>
-    </w:p>
-    <w:p>
-      <w:r>
-        <w:tab/>
-      </w:r>
-      <w:proofErr w:type="spellStart"/>
-      <w:r>
-        <w:t>int</w:t>
-      </w:r>
-      <w:proofErr w:type="spellEnd"/>
-      <w:r>
-        <w:t xml:space="preserve"> m = 0;</w:t>
-      </w:r>
-      <w:r>
-        <w:tab/>
-      </w:r>
-      <w:r>
-        <w:tab/>
-      </w:r>
-      <w:r>
-        <w:t>// Количество предложений в отформатированном тексте</w:t>
-      </w:r>
-    </w:p>
-    <w:p>
-      <w:r>
-        <w:tab/>
-      </w:r>
-    </w:p>
-    <w:p>
-      <w:r>
-        <w:lastRenderedPageBreak/>
-        <w:tab/>
-      </w:r>
-      <w:proofErr w:type="spellStart"/>
-      <w:r>
-        <w:t>do</w:t>
-      </w:r>
-      <w:proofErr w:type="spellEnd"/>
-      <w:r>
-        <w:tab/>
-      </w:r>
-      <w:r>
-        <w:tab/>
-      </w:r>
-      <w:r>
-        <w:tab/>
-      </w:r>
-      <w:r>
-        <w:t>//</w:t>
-      </w:r>
-      <w:r>
-        <w:tab/>
-        <w:t>Посимвольный ввод</w:t>
-      </w:r>
-    </w:p>
-    <w:p>
-      <w:r>
-        <w:tab/>
-        <w:t>{</w:t>
-      </w:r>
-    </w:p>
-    <w:p>
-      <w:r>
-        <w:tab/>
-      </w:r>
-      <w:r>
-        <w:tab/>
-      </w:r>
-      <w:proofErr w:type="spellStart"/>
-      <w:r>
-        <w:t>buf</w:t>
-      </w:r>
-      <w:proofErr w:type="spellEnd"/>
-      <w:r>
-        <w:t xml:space="preserve"> = </w:t>
-      </w:r>
-      <w:proofErr w:type="spellStart"/>
-      <w:proofErr w:type="gramStart"/>
-      <w:r>
-        <w:t>getchar</w:t>
-      </w:r>
-      <w:proofErr w:type="spellEnd"/>
-      <w:r>
-        <w:t>(</w:t>
-      </w:r>
-      <w:proofErr w:type="gramEnd"/>
-      <w:r>
-        <w:t>);</w:t>
-      </w:r>
-    </w:p>
-    <w:p/>
-    <w:p>
-      <w:r>
-        <w:tab/>
-      </w:r>
-      <w:r>
-        <w:tab/>
-      </w:r>
-      <w:r>
-        <w:rPr>
-          <w:lang w:val="en-US"/>
-        </w:rPr>
-        <w:t>if</w:t>
-      </w:r>
-      <w:r>
-        <w:t xml:space="preserve"> ((</w:t>
-      </w:r>
-      <w:proofErr w:type="spellStart"/>
-      <w:r>
-        <w:rPr>
-          <w:lang w:val="en-US"/>
-        </w:rPr>
-        <w:t>buf</w:t>
-      </w:r>
-      <w:proofErr w:type="spellEnd"/>
-      <w:r>
-        <w:t xml:space="preserve"> == '.') || (</w:t>
-      </w:r>
-      <w:proofErr w:type="spellStart"/>
-      <w:r>
-        <w:rPr>
-          <w:lang w:val="en-US"/>
-        </w:rPr>
-        <w:t>buf</w:t>
-      </w:r>
-      <w:proofErr w:type="spellEnd"/>
-      <w:r>
-        <w:t xml:space="preserve"> == ';'))</w:t>
-      </w:r>
-    </w:p>
-    <w:p>
-      <w:r>
-        <w:tab/>
-      </w:r>
-      <w:r>
-        <w:tab/>
-      </w:r>
-      <w:r>
-        <w:t>{</w:t>
-      </w:r>
-    </w:p>
-    <w:p>
-      <w:r>
-        <w:tab/>
-      </w:r>
-      <w:r>
-        <w:tab/>
-      </w:r>
-      <w:r>
-        <w:tab/>
-      </w:r>
-      <w:proofErr w:type="spellStart"/>
-      <w:r>
-        <w:t>buffer</w:t>
-      </w:r>
-      <w:proofErr w:type="spellEnd"/>
-      <w:r>
-        <w:t>[</w:t>
-      </w:r>
-      <w:proofErr w:type="spellStart"/>
-      <w:r>
-        <w:t>lenth</w:t>
-      </w:r>
-      <w:proofErr w:type="spellEnd"/>
-      <w:r>
-        <w:t>++] = (</w:t>
-      </w:r>
-      <w:proofErr w:type="spellStart"/>
-      <w:r>
-        <w:t>char</w:t>
-      </w:r>
-      <w:proofErr w:type="spellEnd"/>
-      <w:r>
-        <w:t>)</w:t>
-      </w:r>
-      <w:proofErr w:type="spellStart"/>
-      <w:r>
-        <w:t>buf</w:t>
-      </w:r>
-      <w:proofErr w:type="spellEnd"/>
-      <w:r>
-        <w:t>;</w:t>
-      </w:r>
-      <w:r>
-        <w:tab/>
-      </w:r>
-      <w:r>
-        <w:tab/>
-        <w:t>// Записываем текущий символ</w:t>
-      </w:r>
-    </w:p>
-    <w:p>
-      <w:r>
-        <w:tab/>
-      </w:r>
-      <w:r>
-        <w:tab/>
-      </w:r>
-      <w:r>
-        <w:tab/>
-      </w:r>
-      <w:proofErr w:type="spellStart"/>
-      <w:r>
-        <w:t>print_</w:t>
-      </w:r>
-      <w:proofErr w:type="gramStart"/>
-      <w:r>
-        <w:t>sentence</w:t>
-      </w:r>
-      <w:proofErr w:type="spellEnd"/>
-      <w:r>
-        <w:t>(</w:t>
-      </w:r>
-      <w:proofErr w:type="spellStart"/>
-      <w:proofErr w:type="gramEnd"/>
-      <w:r>
-        <w:t>buffer</w:t>
-      </w:r>
-      <w:proofErr w:type="spellEnd"/>
-      <w:r>
-        <w:t xml:space="preserve">, </w:t>
-      </w:r>
-      <w:proofErr w:type="spellStart"/>
-      <w:r>
-        <w:t>lenth</w:t>
-      </w:r>
-      <w:proofErr w:type="spellEnd"/>
-      <w:r>
-        <w:t>);</w:t>
-      </w:r>
-      <w:r>
-        <w:tab/>
-      </w:r>
-      <w:r>
-        <w:tab/>
-        <w:t>// Печатаем очередное предложение</w:t>
-      </w:r>
-    </w:p>
-    <w:p>
-      <w:r>
-        <w:tab/>
-      </w:r>
-      <w:r>
-        <w:tab/>
-      </w:r>
-      <w:r>
-        <w:tab/>
-        <w:t>n++; m++;</w:t>
-      </w:r>
-      <w:r>
-        <w:tab/>
-      </w:r>
-      <w:r>
-        <w:tab/>
-        <w:t>// Увеличиваем оба счетчика</w:t>
-      </w:r>
-    </w:p>
-    <w:p>
-      <w:r>
-        <w:tab/>
-      </w:r>
-      <w:r>
-        <w:tab/>
-      </w:r>
-      <w:r>
-        <w:tab/>
-      </w:r>
-      <w:proofErr w:type="spellStart"/>
-      <w:r>
-        <w:t>lenth</w:t>
-      </w:r>
-      <w:proofErr w:type="spellEnd"/>
-      <w:r>
-        <w:t xml:space="preserve"> = 0;</w:t>
-      </w:r>
-      <w:r>
-        <w:tab/>
-      </w:r>
-      <w:r>
-        <w:tab/>
-        <w:t>// Обнуляем длину текущего предложения</w:t>
-      </w:r>
-    </w:p>
-    <w:p>
-      <w:r>
-        <w:tab/>
-      </w:r>
-      <w:r>
-        <w:tab/>
-        <w:t>}</w:t>
-      </w:r>
-    </w:p>
-    <w:p>
-      <w:pPr>
-        <w:rPr>
-          <w:lang w:val="en-US"/>
-        </w:rPr>
-      </w:pPr>
-      <w:r>
-        <w:tab/>
-      </w:r>
-      <w:r>
-        <w:tab/>
-      </w:r>
-      <w:r>
-        <w:rPr>
-          <w:lang w:val="en-US"/>
-        </w:rPr>
-        <w:t>else if (</w:t>
-      </w:r>
-      <w:proofErr w:type="spellStart"/>
-      <w:r>
-        <w:rPr>
-          <w:lang w:val="en-US"/>
-        </w:rPr>
-        <w:t>buf</w:t>
-      </w:r>
-      <w:proofErr w:type="spellEnd"/>
-      <w:r>
-        <w:rPr>
-          <w:lang w:val="en-US"/>
-        </w:rPr>
-        <w:t xml:space="preserve"> == '?')</w:t>
-      </w:r>
-    </w:p>
-    <w:p>
-      <w:r>
-        <w:rPr>
-          <w:lang w:val="en-US"/>
-        </w:rPr>
-        <w:tab/>
-      </w:r>
-      <w:r>
-        <w:rPr>
-          <w:lang w:val="en-US"/>
-        </w:rPr>
-        <w:tab/>
-      </w:r>
-      <w:r>
-        <w:t>{</w:t>
-      </w:r>
-    </w:p>
-    <w:p>
-      <w:r>
-        <w:tab/>
-      </w:r>
-      <w:r>
-        <w:tab/>
-      </w:r>
-      <w:r>
-        <w:tab/>
-      </w:r>
-      <w:proofErr w:type="spellStart"/>
-      <w:r>
-        <w:t>lenth</w:t>
-      </w:r>
-      <w:proofErr w:type="spellEnd"/>
-      <w:r>
-        <w:t xml:space="preserve"> = 0;</w:t>
-      </w:r>
-      <w:r>
-        <w:tab/>
-      </w:r>
-      <w:r>
-        <w:t>// Обнуляем длину текущего предложение, потому что предложения с "?" отбрасываются</w:t>
-      </w:r>
-    </w:p>
-    <w:p>
-      <w:r>
-        <w:tab/>
-      </w:r>
-      <w:r>
-        <w:tab/>
-      </w:r>
-      <w:r>
-        <w:tab/>
-        <w:t>n++;</w:t>
-      </w:r>
-      <w:r>
-        <w:tab/>
-      </w:r>
-      <w:r>
-        <w:tab/>
-        <w:t>// Увеличиваем только счетчик до</w:t>
-      </w:r>
-    </w:p>
-    <w:p>
-      <w:r>
-        <w:tab/>
-      </w:r>
-      <w:r>
-        <w:tab/>
-        <w:t>}</w:t>
-      </w:r>
-    </w:p>
-    <w:p>
-      <w:pPr>
-        <w:rPr>
-          <w:lang w:val="en-US"/>
-        </w:rPr>
-      </w:pPr>
-      <w:r>
-        <w:tab/>
-      </w:r>
-      <w:r>
-        <w:tab/>
-      </w:r>
-      <w:r>
-        <w:rPr>
-          <w:lang w:val="en-US"/>
-        </w:rPr>
-        <w:t>else if (((</w:t>
-      </w:r>
-      <w:proofErr w:type="spellStart"/>
-      <w:r>
-        <w:rPr>
-          <w:lang w:val="en-US"/>
-        </w:rPr>
-        <w:t>buf</w:t>
-      </w:r>
-      <w:proofErr w:type="spellEnd"/>
-      <w:r>
-        <w:rPr>
-          <w:lang w:val="en-US"/>
-        </w:rPr>
-        <w:t xml:space="preserve"> == '\t') &amp;&amp; (</w:t>
-      </w:r>
-      <w:proofErr w:type="spellStart"/>
-      <w:r>
-        <w:rPr>
-          <w:lang w:val="en-US"/>
-        </w:rPr>
-        <w:t>lenth</w:t>
-      </w:r>
-      <w:proofErr w:type="spellEnd"/>
-      <w:r>
-        <w:rPr>
-          <w:lang w:val="en-US"/>
-        </w:rPr>
-        <w:t xml:space="preserve"> == 0)) || (</w:t>
-      </w:r>
-      <w:proofErr w:type="spellStart"/>
-      <w:r>
-        <w:rPr>
-          <w:lang w:val="en-US"/>
-        </w:rPr>
-        <w:t>buf</w:t>
-      </w:r>
-      <w:proofErr w:type="spellEnd"/>
-      <w:r>
-        <w:rPr>
-          <w:lang w:val="en-US"/>
-        </w:rPr>
-        <w:t xml:space="preserve"> == '\n'))</w:t>
-      </w:r>
-    </w:p>
-    <w:p>
-      <w:r>
-        <w:rPr>
-          <w:lang w:val="en-US"/>
-        </w:rPr>
-        <w:tab/>
-      </w:r>
-      <w:r>
-        <w:rPr>
-          <w:lang w:val="en-US"/>
-        </w:rPr>
-        <w:tab/>
-      </w:r>
-      <w:r>
-        <w:rPr>
-          <w:lang w:val="en-US"/>
-        </w:rPr>
-        <w:tab/>
-      </w:r>
-      <w:proofErr w:type="spellStart"/>
-      <w:r>
-        <w:t>lenth</w:t>
-      </w:r>
-      <w:proofErr w:type="spellEnd"/>
-      <w:r>
-        <w:t xml:space="preserve"> = 0;</w:t>
-      </w:r>
-      <w:r>
-        <w:tab/>
-      </w:r>
-      <w:r>
-        <w:tab/>
-        <w:t>//</w:t>
-      </w:r>
-      <w:r>
-        <w:tab/>
-        <w:t>Обнуляем длину</w:t>
-      </w:r>
-      <w:r>
-        <w:t>, потому что табуляция и символы новой строки ложны игнорироваться</w:t>
-      </w:r>
-    </w:p>
-    <w:p>
-      <w:pPr>
-        <w:rPr>
-          <w:lang w:val="en-US"/>
-        </w:rPr>
-      </w:pPr>
-      <w:r>
-        <w:tab/>
-      </w:r>
-      <w:r>
-        <w:tab/>
-      </w:r>
-      <w:r>
-        <w:rPr>
-          <w:lang w:val="en-US"/>
-        </w:rPr>
-        <w:t>else</w:t>
-      </w:r>
-    </w:p>
-    <w:p>
-      <w:r>
-        <w:rPr>
-          <w:lang w:val="en-US"/>
-        </w:rPr>
-        <w:tab/>
-      </w:r>
-      <w:r>
-        <w:rPr>
-          <w:lang w:val="en-US"/>
-        </w:rPr>
-        <w:tab/>
-      </w:r>
-      <w:r>
-        <w:rPr>
-          <w:lang w:val="en-US"/>
-        </w:rPr>
-        <w:tab/>
-        <w:t>buffer</w:t>
-      </w:r>
-      <w:r>
-        <w:t>[</w:t>
-      </w:r>
-      <w:proofErr w:type="spellStart"/>
-      <w:r>
-        <w:rPr>
-          <w:lang w:val="en-US"/>
-        </w:rPr>
-        <w:t>lenth</w:t>
-      </w:r>
-      <w:proofErr w:type="spellEnd"/>
-      <w:r>
-        <w:t>++] = (</w:t>
-      </w:r>
-      <w:r>
-        <w:rPr>
-          <w:lang w:val="en-US"/>
-        </w:rPr>
-        <w:t>char</w:t>
-      </w:r>
-      <w:r>
-        <w:t>)</w:t>
-      </w:r>
-      <w:proofErr w:type="spellStart"/>
-      <w:r>
-        <w:rPr>
-          <w:lang w:val="en-US"/>
-        </w:rPr>
-        <w:t>buf</w:t>
-      </w:r>
-      <w:proofErr w:type="spellEnd"/>
-      <w:r>
-        <w:t>;</w:t>
-      </w:r>
-      <w:r>
-        <w:tab/>
-      </w:r>
-      <w:r>
-        <w:t xml:space="preserve">// </w:t>
-      </w:r>
-      <w:r>
-        <w:t>Записываем</w:t>
-      </w:r>
-      <w:r>
-        <w:t xml:space="preserve"> </w:t>
-      </w:r>
-      <w:r>
-        <w:t>текущий</w:t>
-      </w:r>
-      <w:r>
-        <w:t xml:space="preserve"> </w:t>
-      </w:r>
-      <w:r>
-        <w:t>символ</w:t>
-      </w:r>
-    </w:p>
-    <w:p>
-      <w:pPr>
-        <w:rPr>
-          <w:lang w:val="en-US"/>
-        </w:rPr>
-      </w:pPr>
-      <w:r>
-        <w:tab/>
-      </w:r>
-      <w:r>
-        <w:rPr>
-          <w:lang w:val="en-US"/>
-        </w:rPr>
-        <w:t xml:space="preserve">} while </w:t>
-      </w:r>
-      <w:proofErr w:type="gramStart"/>
-      <w:r>
-        <w:rPr>
-          <w:lang w:val="en-US"/>
-        </w:rPr>
-        <w:t>(!(</w:t>
-      </w:r>
-      <w:proofErr w:type="spellStart"/>
-      <w:proofErr w:type="gramEnd"/>
-      <w:r>
-        <w:rPr>
-          <w:lang w:val="en-US"/>
-        </w:rPr>
-        <w:t>buf</w:t>
-      </w:r>
-      <w:proofErr w:type="spellEnd"/>
-      <w:r>
-        <w:rPr>
-          <w:lang w:val="en-US"/>
-        </w:rPr>
-        <w:t xml:space="preserve"> == '!'));</w:t>
-      </w:r>
-    </w:p>
-    <w:p>
-      <w:pPr>
-        <w:rPr>
-          <w:lang w:val="en-US"/>
-        </w:rPr>
-      </w:pPr>
-      <w:r>
-        <w:rPr>
-          <w:lang w:val="en-US"/>
-        </w:rPr>
-        <w:tab/>
-      </w:r>
-    </w:p>
-    <w:p>
-      <w:r>
-        <w:rPr>
-          <w:lang w:val="en-US"/>
-        </w:rPr>
-        <w:tab/>
-      </w:r>
-      <w:proofErr w:type="spellStart"/>
-      <w:proofErr w:type="gramStart"/>
-      <w:r>
+      <w:proofErr w:type="spellStart"/>
+      <w:r>
+        <w:rPr>
+          <w:lang w:val="en-US"/>
+        </w:rPr>
+        <w:t>i</w:t>
+      </w:r>
+      <w:proofErr w:type="spellEnd"/>
+      <w:r>
+        <w:rPr>
+          <w:lang w:val="en-US"/>
+        </w:rPr>
+        <w:t>]);</w:t>
+      </w:r>
+    </w:p>
+    <w:p>
+      <w:pPr>
+        <w:rPr>
+          <w:lang w:val="en-US"/>
+        </w:rPr>
+      </w:pPr>
+      <w:r>
+        <w:rPr>
+          <w:lang w:val="en-US"/>
+        </w:rPr>
+        <w:t xml:space="preserve">    </w:t>
+      </w:r>
+      <w:proofErr w:type="spellStart"/>
+      <w:r>
+        <w:rPr>
+          <w:lang w:val="en-US"/>
+        </w:rPr>
         <w:t>printf</w:t>
       </w:r>
       <w:proofErr w:type="spellEnd"/>
       <w:r>
-        <w:t>(</w:t>
-      </w:r>
-      <w:proofErr w:type="gramEnd"/>
-      <w:r>
-        <w:t>"Количество предложений до %d и количество предложений после %d", n, m);</w:t>
-      </w:r>
-    </w:p>
-    <w:p>
-      <w:pPr>
-        <w:rPr>
-          <w:lang w:val="en-US"/>
-        </w:rPr>
-      </w:pPr>
-      <w:r>
-        <w:tab/>
-      </w:r>
-      <w:r>
-        <w:rPr>
-          <w:lang w:val="en-US"/>
-        </w:rPr>
-        <w:t>return 0;</w:t>
-      </w:r>
-    </w:p>
-    <w:p>
-      <w:pPr>
-        <w:rPr>
-          <w:lang w:val="en-US"/>
-        </w:rPr>
-      </w:pPr>
-      <w:r>
-        <w:rPr>
-          <w:lang w:val="en-US"/>
-        </w:rPr>
-        <w:t>}</w:t>
-      </w:r>
-    </w:p>
-    <w:p>
-      <w:pPr>
-        <w:rPr>
-          <w:lang w:val="en-US"/>
-        </w:rPr>
-      </w:pPr>
-    </w:p>
-    <w:p>
-      <w:pPr>
-        <w:rPr>
-          <w:lang w:val="en-US"/>
-        </w:rPr>
-      </w:pPr>
-      <w:r>
-        <w:rPr>
-          <w:lang w:val="en-US"/>
-        </w:rPr>
-        <w:t xml:space="preserve">void </w:t>
-      </w:r>
-      <w:proofErr w:type="spellStart"/>
-      <w:r>
-        <w:rPr>
-          <w:lang w:val="en-US"/>
-        </w:rPr>
-        <w:t>print_</w:t>
-      </w:r>
-      <w:proofErr w:type="gramStart"/>
-      <w:r>
-        <w:rPr>
-          <w:lang w:val="en-US"/>
-        </w:rPr>
-        <w:t>sentence</w:t>
-      </w:r>
-      <w:proofErr w:type="spellEnd"/>
-      <w:r>
-        <w:rPr>
-          <w:lang w:val="en-US"/>
-        </w:rPr>
-        <w:t>(</w:t>
-      </w:r>
-      <w:proofErr w:type="gramEnd"/>
-      <w:r>
-        <w:rPr>
-          <w:lang w:val="en-US"/>
-        </w:rPr>
-        <w:t xml:space="preserve">char* </w:t>
-      </w:r>
-      <w:proofErr w:type="spellStart"/>
-      <w:r>
-        <w:rPr>
-          <w:lang w:val="en-US"/>
-        </w:rPr>
-        <w:t>buf</w:t>
-      </w:r>
-      <w:proofErr w:type="spellEnd"/>
-      <w:r>
-        <w:rPr>
-          <w:lang w:val="en-US"/>
-        </w:rPr>
-        <w:t xml:space="preserve">, </w:t>
-      </w:r>
-      <w:proofErr w:type="spellStart"/>
-      <w:r>
-        <w:rPr>
-          <w:lang w:val="en-US"/>
-        </w:rPr>
-        <w:t>int</w:t>
-      </w:r>
-      <w:proofErr w:type="spellEnd"/>
-      <w:r>
-        <w:rPr>
-          <w:lang w:val="en-US"/>
-        </w:rPr>
-        <w:t xml:space="preserve"> </w:t>
-      </w:r>
-      <w:proofErr w:type="spellStart"/>
-      <w:r>
-        <w:rPr>
-          <w:lang w:val="en-US"/>
-        </w:rPr>
-        <w:t>lenth</w:t>
-      </w:r>
-      <w:proofErr w:type="spellEnd"/>
-      <w:r>
-        <w:rPr>
-          <w:lang w:val="en-US"/>
-        </w:rPr>
-        <w:t>)</w:t>
-      </w:r>
-    </w:p>
-    <w:p>
-      <w:pPr>
-        <w:rPr>
-          <w:lang w:val="en-US"/>
-        </w:rPr>
-      </w:pPr>
-      <w:r>
-        <w:rPr>
-          <w:lang w:val="en-US"/>
-        </w:rPr>
-        <w:t>{</w:t>
-      </w:r>
-    </w:p>
-    <w:p>
-      <w:r>
-        <w:rPr>
-          <w:lang w:val="en-US"/>
-        </w:rPr>
-        <w:tab/>
-        <w:t>for (</w:t>
-      </w:r>
-      <w:proofErr w:type="spellStart"/>
-      <w:r>
-        <w:rPr>
-          <w:lang w:val="en-US"/>
-        </w:rPr>
-        <w:t>int</w:t>
-      </w:r>
-      <w:proofErr w:type="spellEnd"/>
-      <w:r>
-        <w:rPr>
-          <w:lang w:val="en-US"/>
-        </w:rPr>
-        <w:t xml:space="preserve"> </w:t>
-      </w:r>
-      <w:proofErr w:type="spellStart"/>
-      <w:r>
-        <w:rPr>
-          <w:lang w:val="en-US"/>
-        </w:rPr>
-        <w:t>i</w:t>
-      </w:r>
-      <w:proofErr w:type="spellEnd"/>
-      <w:r>
-        <w:rPr>
-          <w:lang w:val="en-US"/>
-        </w:rPr>
-        <w:t xml:space="preserve"> = </w:t>
-      </w:r>
-      <w:proofErr w:type="gramStart"/>
-      <w:r>
-        <w:rPr>
-          <w:lang w:val="en-US"/>
-        </w:rPr>
-        <w:t xml:space="preserve">( </w:t>
-      </w:r>
-      <w:proofErr w:type="spellStart"/>
-      <w:r>
-        <w:rPr>
-          <w:lang w:val="en-US"/>
-        </w:rPr>
-        <w:t>buf</w:t>
-      </w:r>
-      <w:proofErr w:type="spellEnd"/>
-      <w:proofErr w:type="gramEnd"/>
-      <w:r>
-        <w:rPr>
-          <w:lang w:val="en-US"/>
-        </w:rPr>
-        <w:t xml:space="preserve">[0] == ' ') ? </w:t>
-      </w:r>
-      <w:proofErr w:type="gramStart"/>
-      <w:r>
-        <w:t>1 :</w:t>
-      </w:r>
-      <w:proofErr w:type="gramEnd"/>
-      <w:r>
-        <w:t xml:space="preserve"> 0; </w:t>
-      </w:r>
-      <w:proofErr w:type="spellStart"/>
-      <w:r>
-        <w:rPr>
-          <w:lang w:val="en-US"/>
-        </w:rPr>
-        <w:t>i</w:t>
-      </w:r>
-      <w:proofErr w:type="spellEnd"/>
-      <w:r>
-        <w:t xml:space="preserve"> &lt; </w:t>
-      </w:r>
-      <w:proofErr w:type="spellStart"/>
-      <w:r>
-        <w:rPr>
-          <w:lang w:val="en-US"/>
-        </w:rPr>
-        <w:t>lenth</w:t>
-      </w:r>
-      <w:proofErr w:type="spellEnd"/>
-      <w:r>
-        <w:t xml:space="preserve">; </w:t>
-      </w:r>
-      <w:proofErr w:type="spellStart"/>
-      <w:r>
-        <w:rPr>
-          <w:lang w:val="en-US"/>
-        </w:rPr>
-        <w:t>i</w:t>
-      </w:r>
-      <w:proofErr w:type="spellEnd"/>
-      <w:r>
-        <w:t>++)</w:t>
-      </w:r>
-      <w:r>
-        <w:tab/>
-        <w:t>//</w:t>
-      </w:r>
-      <w:r>
-        <w:t xml:space="preserve"> Первый пробел игнорируется</w:t>
-      </w:r>
-    </w:p>
-    <w:p>
-      <w:pPr>
-        <w:rPr>
-          <w:lang w:val="en-US"/>
-        </w:rPr>
-      </w:pPr>
-      <w:r>
-        <w:tab/>
-      </w:r>
-      <w:r>
-        <w:tab/>
-      </w:r>
-      <w:proofErr w:type="spellStart"/>
-      <w:proofErr w:type="gramStart"/>
-      <w:r>
-        <w:rPr>
-          <w:lang w:val="en-US"/>
-        </w:rPr>
-        <w:t>printf</w:t>
-      </w:r>
-      <w:proofErr w:type="spellEnd"/>
-      <w:r>
-        <w:rPr>
-          <w:lang w:val="en-US"/>
-        </w:rPr>
-        <w:t>(</w:t>
-      </w:r>
-      <w:proofErr w:type="gramEnd"/>
-      <w:r>
-        <w:rPr>
-          <w:lang w:val="en-US"/>
-        </w:rPr>
-        <w:t xml:space="preserve">"%c", </w:t>
-      </w:r>
-      <w:proofErr w:type="spellStart"/>
-      <w:r>
-        <w:rPr>
-          <w:lang w:val="en-US"/>
-        </w:rPr>
-        <w:t>buf</w:t>
-      </w:r>
-      <w:proofErr w:type="spellEnd"/>
-      <w:r>
-        <w:rPr>
-          <w:lang w:val="en-US"/>
-        </w:rPr>
-        <w:t>[</w:t>
-      </w:r>
-      <w:proofErr w:type="spellStart"/>
-      <w:r>
-        <w:rPr>
-          <w:lang w:val="en-US"/>
-        </w:rPr>
-        <w:t>i</w:t>
-      </w:r>
-      <w:proofErr w:type="spellEnd"/>
-      <w:r>
-        <w:rPr>
-          <w:lang w:val="en-US"/>
-        </w:rPr>
-        <w:t>]);</w:t>
-      </w:r>
-    </w:p>
-    <w:p>
-      <w:r>
-        <w:rPr>
-          <w:lang w:val="en-US"/>
-        </w:rPr>
-        <w:t xml:space="preserve">    </w:t>
-      </w:r>
-      <w:proofErr w:type="spellStart"/>
-      <w:r>
-        <w:t>printf</w:t>
-      </w:r>
-      <w:proofErr w:type="spellEnd"/>
-      <w:r>
+        <w:rPr>
+          <w:lang w:val="en-US"/>
+        </w:rPr>
         <w:t>("\n");</w:t>
       </w:r>
     </w:p>
@@ -2327,6 +2603,7 @@
           <w:b/>
           <w:caps/>
         </w:rPr>
+        <w:lastRenderedPageBreak/>
         <w:t>Вывод:</w:t>
       </w:r>
       <w:bookmarkEnd w:id="19"/>
@@ -3643,6 +3920,7 @@
   <w:style w:type="character" w:default="1" w:styleId="a0">
     <w:name w:val="Default Paragraph Font"/>
     <w:uiPriority w:val="1"/>
+    <w:semiHidden/>
     <w:unhideWhenUsed/>
   </w:style>
   <w:style w:type="table" w:default="1" w:styleId="a1">
@@ -4196,7 +4474,7 @@
 </file>
 
 <file path=customXml/itemProps1.xml><?xml version="1.0" encoding="utf-8"?>
-<ds:datastoreItem xmlns:ds="http://schemas.openxmlformats.org/officeDocument/2006/customXml" ds:itemID="{AFF03B3D-7FF6-4555-B76B-111789DFFBCD}">
+<ds:datastoreItem xmlns:ds="http://schemas.openxmlformats.org/officeDocument/2006/customXml" ds:itemID="{75602F92-8968-4140-A6B5-8A0F387783C6}">
   <ds:schemaRefs>
     <ds:schemaRef ds:uri="http://schemas.openxmlformats.org/officeDocument/2006/bibliography"/>
   </ds:schemaRefs>

</xml_diff>